<commit_message>
docs: Arreglos varios de documentos
</commit_message>
<xml_diff>
--- a/reports/Statement/Group/D02/00 - Requirements - Group.docx
+++ b/reports/Statement/Group/D02/00 - Requirements - Group.docx
@@ -449,16 +449,8 @@
                   <w:rPr>
                     <w:rFonts w:asciiTheme="majorHAnsi" w:hAnsiTheme="majorHAnsi" w:cstheme="majorHAnsi"/>
                   </w:rPr>
-                  <w:t xml:space="preserve">Fernández </w:t>
+                  <w:t>Fernández Noguerol</w:t>
                 </w:r>
-                <w:proofErr w:type="spellStart"/>
-                <w:r>
-                  <w:rPr>
-                    <w:rFonts w:asciiTheme="majorHAnsi" w:hAnsiTheme="majorHAnsi" w:cstheme="majorHAnsi"/>
-                  </w:rPr>
-                  <w:t>Noguerol</w:t>
-                </w:r>
-                <w:proofErr w:type="spellEnd"/>
                 <w:r>
                   <w:rPr>
                     <w:rFonts w:asciiTheme="majorHAnsi" w:hAnsiTheme="majorHAnsi" w:cstheme="majorHAnsi"/>
@@ -533,7 +525,7 @@
                   <w:rPr>
                     <w:rFonts w:asciiTheme="majorHAnsi" w:hAnsiTheme="majorHAnsi" w:cstheme="majorHAnsi"/>
                   </w:rPr>
-                  <w:t>Manager</w:t>
+                  <w:t>Analista</w:t>
                 </w:r>
                 <w:r>
                   <w:rPr>
@@ -541,47 +533,11 @@
                   </w:rPr>
                   <w:t xml:space="preserve">, </w:t>
                 </w:r>
-                <w:proofErr w:type="spellStart"/>
                 <w:r>
                   <w:rPr>
                     <w:rFonts w:asciiTheme="majorHAnsi" w:hAnsiTheme="majorHAnsi" w:cstheme="majorHAnsi"/>
                   </w:rPr>
-                  <w:t>Analista</w:t>
-                </w:r>
-                <w:proofErr w:type="spellEnd"/>
-                <w:r>
-                  <w:rPr>
-                    <w:rFonts w:asciiTheme="majorHAnsi" w:hAnsiTheme="majorHAnsi" w:cstheme="majorHAnsi"/>
-                  </w:rPr>
-                  <w:t xml:space="preserve">, </w:t>
-                </w:r>
-                <w:proofErr w:type="spellStart"/>
-                <w:r>
-                  <w:rPr>
-                    <w:rFonts w:asciiTheme="majorHAnsi" w:hAnsiTheme="majorHAnsi" w:cstheme="majorHAnsi"/>
-                  </w:rPr>
-                  <w:t>Desarrollador</w:t>
-                </w:r>
-                <w:proofErr w:type="spellEnd"/>
-                <w:r>
-                  <w:rPr>
-                    <w:rFonts w:asciiTheme="majorHAnsi" w:hAnsiTheme="majorHAnsi" w:cstheme="majorHAnsi"/>
-                  </w:rPr>
-                  <w:t xml:space="preserve">, Tester y </w:t>
-                </w:r>
-                <w:proofErr w:type="spellStart"/>
-                <w:r>
-                  <w:rPr>
-                    <w:rFonts w:asciiTheme="majorHAnsi" w:hAnsiTheme="majorHAnsi" w:cstheme="majorHAnsi"/>
-                  </w:rPr>
-                  <w:t>Operador</w:t>
-                </w:r>
-                <w:proofErr w:type="spellEnd"/>
-                <w:r>
-                  <w:rPr>
-                    <w:rFonts w:asciiTheme="majorHAnsi" w:hAnsiTheme="majorHAnsi" w:cstheme="majorHAnsi"/>
-                  </w:rPr>
-                  <w:t xml:space="preserve">  </w:t>
+                  <w:t>Desarrollador, Tester</w:t>
                 </w:r>
               </w:sdtContent>
             </w:sdt>
@@ -780,16 +736,8 @@
                   <w:rPr>
                     <w:rFonts w:asciiTheme="majorHAnsi" w:hAnsiTheme="majorHAnsi" w:cstheme="majorHAnsi"/>
                   </w:rPr>
-                  <w:t xml:space="preserve">Gutierrez </w:t>
+                  <w:t>Gutierrez Arazo</w:t>
                 </w:r>
-                <w:proofErr w:type="spellStart"/>
-                <w:r>
-                  <w:rPr>
-                    <w:rFonts w:asciiTheme="majorHAnsi" w:hAnsiTheme="majorHAnsi" w:cstheme="majorHAnsi"/>
-                  </w:rPr>
-                  <w:t>Arazo</w:t>
-                </w:r>
-                <w:proofErr w:type="spellEnd"/>
                 <w:r>
                   <w:rPr>
                     <w:rFonts w:asciiTheme="majorHAnsi" w:hAnsiTheme="majorHAnsi" w:cstheme="majorHAnsi"/>
@@ -860,28 +808,24 @@
                   </w:rPr>
                   <w:t xml:space="preserve"> </w:t>
                 </w:r>
-                <w:proofErr w:type="spellStart"/>
                 <w:r>
                   <w:rPr>
                     <w:rFonts w:asciiTheme="majorHAnsi" w:hAnsiTheme="majorHAnsi" w:cstheme="majorHAnsi"/>
                   </w:rPr>
                   <w:t>Analista</w:t>
                 </w:r>
-                <w:proofErr w:type="spellEnd"/>
                 <w:r>
                   <w:rPr>
                     <w:rFonts w:asciiTheme="majorHAnsi" w:hAnsiTheme="majorHAnsi" w:cstheme="majorHAnsi"/>
                   </w:rPr>
                   <w:t xml:space="preserve">, </w:t>
                 </w:r>
-                <w:proofErr w:type="spellStart"/>
                 <w:r>
                   <w:rPr>
                     <w:rFonts w:asciiTheme="majorHAnsi" w:hAnsiTheme="majorHAnsi" w:cstheme="majorHAnsi"/>
                   </w:rPr>
                   <w:t>Desarrollador</w:t>
                 </w:r>
-                <w:proofErr w:type="spellEnd"/>
                 <w:r>
                   <w:rPr>
                     <w:rFonts w:asciiTheme="majorHAnsi" w:hAnsiTheme="majorHAnsi" w:cstheme="majorHAnsi"/>
@@ -1040,14 +984,12 @@
                   </w:rPr>
                   <w:t xml:space="preserve"> </w:t>
                 </w:r>
-                <w:proofErr w:type="spellStart"/>
                 <w:r>
                   <w:rPr>
                     <w:rFonts w:asciiTheme="majorHAnsi" w:hAnsiTheme="majorHAnsi" w:cstheme="majorHAnsi"/>
                   </w:rPr>
                   <w:t>juavarver</w:t>
                 </w:r>
-                <w:proofErr w:type="spellEnd"/>
                 <w:r>
                   <w:rPr>
                     <w:rFonts w:asciiTheme="majorHAnsi" w:hAnsiTheme="majorHAnsi" w:cstheme="majorHAnsi"/>
@@ -1175,33 +1117,11 @@
                   </w:rPr>
                   <w:t xml:space="preserve"> </w:t>
                 </w:r>
-                <w:proofErr w:type="spellStart"/>
                 <w:r>
                   <w:rPr>
                     <w:rFonts w:asciiTheme="majorHAnsi" w:hAnsiTheme="majorHAnsi" w:cstheme="majorHAnsi"/>
                   </w:rPr>
-                  <w:t>Analista</w:t>
-                </w:r>
-                <w:proofErr w:type="spellEnd"/>
-                <w:r>
-                  <w:rPr>
-                    <w:rFonts w:asciiTheme="majorHAnsi" w:hAnsiTheme="majorHAnsi" w:cstheme="majorHAnsi"/>
-                  </w:rPr>
-                  <w:t xml:space="preserve">, </w:t>
-                </w:r>
-                <w:proofErr w:type="spellStart"/>
-                <w:r>
-                  <w:rPr>
-                    <w:rFonts w:asciiTheme="majorHAnsi" w:hAnsiTheme="majorHAnsi" w:cstheme="majorHAnsi"/>
-                  </w:rPr>
-                  <w:t>Desarrollador</w:t>
-                </w:r>
-                <w:proofErr w:type="spellEnd"/>
-                <w:r>
-                  <w:rPr>
-                    <w:rFonts w:asciiTheme="majorHAnsi" w:hAnsiTheme="majorHAnsi" w:cstheme="majorHAnsi"/>
-                  </w:rPr>
-                  <w:t>, Tester</w:t>
+                  <w:t>Analista, Desarrollador, Tester</w:t>
                 </w:r>
                 <w:r>
                   <w:rPr>
@@ -1412,16 +1332,8 @@
                   <w:rPr>
                     <w:rFonts w:asciiTheme="majorHAnsi" w:hAnsiTheme="majorHAnsi" w:cstheme="majorHAnsi"/>
                   </w:rPr>
-                  <w:t xml:space="preserve">Benito </w:t>
+                  <w:t>Benito Merchán</w:t>
                 </w:r>
-                <w:proofErr w:type="spellStart"/>
-                <w:r>
-                  <w:rPr>
-                    <w:rFonts w:asciiTheme="majorHAnsi" w:hAnsiTheme="majorHAnsi" w:cstheme="majorHAnsi"/>
-                  </w:rPr>
-                  <w:t>Merchán</w:t>
-                </w:r>
-                <w:proofErr w:type="spellEnd"/>
                 <w:r>
                   <w:rPr>
                     <w:rFonts w:asciiTheme="majorHAnsi" w:hAnsiTheme="majorHAnsi" w:cstheme="majorHAnsi"/>
@@ -1496,49 +1408,13 @@
                   <w:rPr>
                     <w:rFonts w:asciiTheme="majorHAnsi" w:hAnsiTheme="majorHAnsi" w:cstheme="majorHAnsi"/>
                   </w:rPr>
-                  <w:t xml:space="preserve">Manager, </w:t>
+                  <w:t xml:space="preserve">Manager, Operador, </w:t>
                 </w:r>
-                <w:proofErr w:type="spellStart"/>
                 <w:r>
                   <w:rPr>
                     <w:rFonts w:asciiTheme="majorHAnsi" w:hAnsiTheme="majorHAnsi" w:cstheme="majorHAnsi"/>
                   </w:rPr>
-                  <w:t>Operador</w:t>
-                </w:r>
-                <w:proofErr w:type="spellEnd"/>
-                <w:r>
-                  <w:rPr>
-                    <w:rFonts w:asciiTheme="majorHAnsi" w:hAnsiTheme="majorHAnsi" w:cstheme="majorHAnsi"/>
-                  </w:rPr>
-                  <w:t xml:space="preserve">, </w:t>
-                </w:r>
-                <w:proofErr w:type="spellStart"/>
-                <w:r>
-                  <w:rPr>
-                    <w:rFonts w:asciiTheme="majorHAnsi" w:hAnsiTheme="majorHAnsi" w:cstheme="majorHAnsi"/>
-                  </w:rPr>
-                  <w:t>Analista</w:t>
-                </w:r>
-                <w:proofErr w:type="spellEnd"/>
-                <w:r>
-                  <w:rPr>
-                    <w:rFonts w:asciiTheme="majorHAnsi" w:hAnsiTheme="majorHAnsi" w:cstheme="majorHAnsi"/>
-                  </w:rPr>
-                  <w:t xml:space="preserve">, </w:t>
-                </w:r>
-                <w:proofErr w:type="spellStart"/>
-                <w:r>
-                  <w:rPr>
-                    <w:rFonts w:asciiTheme="majorHAnsi" w:hAnsiTheme="majorHAnsi" w:cstheme="majorHAnsi"/>
-                  </w:rPr>
-                  <w:t>Desarrollador</w:t>
-                </w:r>
-                <w:proofErr w:type="spellEnd"/>
-                <w:r>
-                  <w:rPr>
-                    <w:rFonts w:asciiTheme="majorHAnsi" w:hAnsiTheme="majorHAnsi" w:cstheme="majorHAnsi"/>
-                  </w:rPr>
-                  <w:t>, Tester</w:t>
+                  <w:t>Analista, Desarrollador, Tester</w:t>
                 </w:r>
                 <w:r>
                   <w:rPr>
@@ -1820,30 +1696,20 @@
                   <w:rPr>
                     <w:rFonts w:asciiTheme="majorHAnsi" w:hAnsiTheme="majorHAnsi" w:cstheme="majorHAnsi"/>
                   </w:rPr>
-                  <w:t xml:space="preserve"> </w:t>
+                  <w:t xml:space="preserve"> Analista</w:t>
                 </w:r>
-                <w:proofErr w:type="spellStart"/>
-                <w:r>
-                  <w:rPr>
-                    <w:rFonts w:asciiTheme="majorHAnsi" w:hAnsiTheme="majorHAnsi" w:cstheme="majorHAnsi"/>
-                  </w:rPr>
-                  <w:t>Analista</w:t>
-                </w:r>
-                <w:proofErr w:type="spellEnd"/>
                 <w:r>
                   <w:rPr>
                     <w:rFonts w:asciiTheme="majorHAnsi" w:hAnsiTheme="majorHAnsi" w:cstheme="majorHAnsi"/>
                   </w:rPr>
                   <w:t xml:space="preserve">, </w:t>
                 </w:r>
-                <w:proofErr w:type="spellStart"/>
                 <w:r>
                   <w:rPr>
                     <w:rFonts w:asciiTheme="majorHAnsi" w:hAnsiTheme="majorHAnsi" w:cstheme="majorHAnsi"/>
                   </w:rPr>
                   <w:t>Desarrollador</w:t>
                 </w:r>
-                <w:proofErr w:type="spellEnd"/>
                 <w:r>
                   <w:rPr>
                     <w:rFonts w:asciiTheme="majorHAnsi" w:hAnsiTheme="majorHAnsi" w:cstheme="majorHAnsi"/>
@@ -1965,19 +1831,11 @@
                   </w:rPr>
                   <w:t xml:space="preserve"> </w:t>
                 </w:r>
-                <w:proofErr w:type="spellStart"/>
                 <w:r>
                   <w:rPr>
                     <w:rFonts w:asciiTheme="majorHAnsi" w:hAnsiTheme="majorHAnsi" w:cstheme="majorHAnsi"/>
                   </w:rPr>
-                  <w:t>Febrero</w:t>
-                </w:r>
-                <w:proofErr w:type="spellEnd"/>
-                <w:r>
-                  <w:rPr>
-                    <w:rFonts w:asciiTheme="majorHAnsi" w:hAnsiTheme="majorHAnsi" w:cstheme="majorHAnsi"/>
-                  </w:rPr>
-                  <w:t xml:space="preserve"> 20</w:t>
+                  <w:t>Febrero 20</w:t>
                 </w:r>
                 <w:r>
                   <w:rPr>
@@ -11464,23 +11322,11 @@
     <w:pitch w:val="variable"/>
     <w:sig w:usb0="E00002FF" w:usb1="2AC7FDFF" w:usb2="00000016" w:usb3="00000000" w:csb0="0002009F" w:csb1="00000000"/>
   </w:font>
-  <w:font w:name="Aptos">
-    <w:charset w:val="00"/>
-    <w:family w:val="swiss"/>
-    <w:pitch w:val="variable"/>
-    <w:sig w:usb0="20000287" w:usb1="00000003" w:usb2="00000000" w:usb3="00000000" w:csb0="0000019F" w:csb1="00000000"/>
-  </w:font>
   <w:font w:name="Yu Mincho">
     <w:charset w:val="80"/>
     <w:family w:val="roman"/>
     <w:pitch w:val="variable"/>
     <w:sig w:usb0="800002E7" w:usb1="2AC7FCFF" w:usb2="00000012" w:usb3="00000000" w:csb0="0002009F" w:csb1="00000000"/>
-  </w:font>
-  <w:font w:name="Aptos Display">
-    <w:charset w:val="00"/>
-    <w:family w:val="swiss"/>
-    <w:pitch w:val="variable"/>
-    <w:sig w:usb0="20000287" w:usb1="00000003" w:usb2="00000000" w:usb3="00000000" w:csb0="0000019F" w:csb1="00000000"/>
   </w:font>
 </w:fonts>
 </file>
@@ -11507,6 +11353,7 @@
     <w:rsid w:val="00055A68"/>
     <w:rsid w:val="0009453F"/>
     <w:rsid w:val="000B5C7E"/>
+    <w:rsid w:val="000E7509"/>
     <w:rsid w:val="00105543"/>
     <w:rsid w:val="00117B5F"/>
     <w:rsid w:val="00175D09"/>
@@ -11539,6 +11386,7 @@
     <w:rsid w:val="00693ED9"/>
     <w:rsid w:val="006979C5"/>
     <w:rsid w:val="006B2BEC"/>
+    <w:rsid w:val="006B405A"/>
     <w:rsid w:val="006F209A"/>
     <w:rsid w:val="00765401"/>
     <w:rsid w:val="00790E22"/>

</xml_diff>